<commit_message>
Reorganised scripts, added icons for scripts, new static script for custom inspector methods.
</commit_message>
<xml_diff>
--- a/The Flipper Framework/Assets/Flipper Framework - Code Style Guide.docx
+++ b/The Flipper Framework/Assets/Flipper Framework - Code Style Guide.docx
@@ -7627,6 +7627,9 @@
             <w:r>
               <w:t>Static Class</w:t>
             </w:r>
+            <w:r>
+              <w:t xml:space="preserve"> / Class focussed on static methods.</w:t>
+            </w:r>
           </w:p>
         </w:tc>
         <w:tc>
@@ -10414,6 +10417,71 @@
           </w:p>
         </w:tc>
       </w:tr>
+      <w:tr>
+        <w:trPr>
+          <w:cnfStyle w:val="000000100000" w:firstRow="0" w:lastRow="0" w:firstColumn="0" w:lastColumn="0" w:oddVBand="0" w:evenVBand="0" w:oddHBand="1" w:evenHBand="0" w:firstRowFirstColumn="0" w:firstRowLastColumn="0" w:lastRowFirstColumn="0" w:lastRowLastColumn="0"/>
+          <w:trHeight w:val="397"/>
+        </w:trPr>
+        <w:tc>
+          <w:tcPr>
+            <w:cnfStyle w:val="001000000000" w:firstRow="0" w:lastRow="0" w:firstColumn="1" w:lastColumn="0" w:oddVBand="0" w:evenVBand="0" w:oddHBand="0" w:evenHBand="0" w:firstRowFirstColumn="0" w:firstRowLastColumn="0" w:lastRowFirstColumn="0" w:lastRowLastColumn="0"/>
+            <w:tcW w:w="2660" w:type="dxa"/>
+            <w:shd w:val="clear" w:color="auto" w:fill="auto"/>
+          </w:tcPr>
+          <w:p>
+            <w:pPr>
+              <w:spacing w:before="0" w:after="120"/>
+              <w:jc w:val="center"/>
+            </w:pPr>
+            <w:r>
+              <w:lastRenderedPageBreak/>
+              <w:t>Preset for component serialized values</w:t>
+            </w:r>
+          </w:p>
+        </w:tc>
+        <w:tc>
+          <w:tcPr>
+            <w:tcW w:w="3613" w:type="dxa"/>
+            <w:shd w:val="clear" w:color="auto" w:fill="auto"/>
+          </w:tcPr>
+          <w:p>
+            <w:pPr>
+              <w:spacing w:before="0" w:after="120"/>
+              <w:cnfStyle w:val="000000100000" w:firstRow="0" w:lastRow="0" w:firstColumn="0" w:lastColumn="0" w:oddVBand="0" w:evenVBand="0" w:oddHBand="1" w:evenHBand="0" w:firstRowFirstColumn="0" w:firstRowLastColumn="0" w:lastRowFirstColumn="0" w:lastRowLastColumn="0"/>
+              <w:rPr>
+                <w:szCs w:val="20"/>
+              </w:rPr>
+            </w:pPr>
+            <w:r>
+              <w:rPr>
+                <w:szCs w:val="20"/>
+              </w:rPr>
+              <w:t>Prefix with “Pre_”</w:t>
+            </w:r>
+          </w:p>
+        </w:tc>
+        <w:tc>
+          <w:tcPr>
+            <w:tcW w:w="2753" w:type="dxa"/>
+            <w:shd w:val="clear" w:color="auto" w:fill="auto"/>
+          </w:tcPr>
+          <w:p>
+            <w:pPr>
+              <w:spacing w:before="0" w:after="120"/>
+              <w:cnfStyle w:val="000000100000" w:firstRow="0" w:lastRow="0" w:firstColumn="0" w:lastColumn="0" w:oddVBand="0" w:evenVBand="0" w:oddHBand="1" w:evenHBand="0" w:firstRowFirstColumn="0" w:firstRowLastColumn="0" w:lastRowFirstColumn="0" w:lastRowLastColumn="0"/>
+              <w:rPr>
+                <w:szCs w:val="20"/>
+              </w:rPr>
+            </w:pPr>
+            <w:r>
+              <w:rPr>
+                <w:szCs w:val="20"/>
+              </w:rPr>
+              <w:t>Pre_ActManBoost</w:t>
+            </w:r>
+          </w:p>
+        </w:tc>
+      </w:tr>
     </w:tbl>
     <w:p>
       <w:pPr>
@@ -10421,7 +10489,6 @@
       </w:pPr>
       <w:bookmarkStart w:id="11" w:name="_Toc166531504"/>
       <w:r>
-        <w:lastRenderedPageBreak/>
         <w:t>Formatting</w:t>
       </w:r>
       <w:bookmarkEnd w:id="11"/>
@@ -17914,6 +17981,27 @@
 </file>
 
 <file path=customXml/item1.xml><?xml version="1.0" encoding="utf-8"?>
+<p:properties xmlns:p="http://schemas.microsoft.com/office/2006/metadata/properties" xmlns:xsi="http://www.w3.org/2001/XMLSchema-instance" xmlns:pc="http://schemas.microsoft.com/office/infopath/2007/PartnerControls">
+  <documentManagement>
+    <_activity xmlns="0990cc31-2549-4d11-9a1d-81a2497ba10f" xsi:nil="true"/>
+  </documentManagement>
+</p:properties>
+</file>
+
+<file path=customXml/item2.xml><?xml version="1.0" encoding="utf-8"?>
+<?mso-contentType ?>
+<FormTemplates xmlns="http://schemas.microsoft.com/sharepoint/v3/contenttype/forms">
+  <Display>DocumentLibraryForm</Display>
+  <Edit>DocumentLibraryForm</Edit>
+  <New>DocumentLibraryForm</New>
+</FormTemplates>
+</file>
+
+<file path=customXml/item3.xml><?xml version="1.0" encoding="utf-8"?>
+<b:Sources xmlns:b="http://schemas.openxmlformats.org/officeDocument/2006/bibliography" xmlns="http://schemas.openxmlformats.org/officeDocument/2006/bibliography" SelectedStyle="\APASixthEditionOfficeOnline.xsl" StyleName="APA" Version="6"/>
+</file>
+
+<file path=customXml/item4.xml><?xml version="1.0" encoding="utf-8"?>
 <ct:contentTypeSchema xmlns:ct="http://schemas.microsoft.com/office/2006/metadata/contentType" xmlns:ma="http://schemas.microsoft.com/office/2006/metadata/properties/metaAttributes" ct:_="" ma:_="" ma:contentTypeName="Document" ma:contentTypeID="0x0101009473CFFA0ED2EC45AAA488E912C10BB1" ma:contentTypeVersion="13" ma:contentTypeDescription="Create a new document." ma:contentTypeScope="" ma:versionID="3be0cee59fa907bc38fa58deae3a6eff">
   <xsd:schema xmlns:xsd="http://www.w3.org/2001/XMLSchema" xmlns:xs="http://www.w3.org/2001/XMLSchema" xmlns:p="http://schemas.microsoft.com/office/2006/metadata/properties" xmlns:ns3="0990cc31-2549-4d11-9a1d-81a2497ba10f" xmlns:ns4="8cf65d5d-c95d-4b31-801b-2705db1fc119" targetNamespace="http://schemas.microsoft.com/office/2006/metadata/properties" ma:root="true" ma:fieldsID="d32da7781478fd1daceb313b1d242eec" ns3:_="" ns4:_="">
     <xsd:import namespace="0990cc31-2549-4d11-9a1d-81a2497ba10f"/>
@@ -18134,28 +18222,33 @@
 </ct:contentTypeSchema>
 </file>
 
-<file path=customXml/item2.xml><?xml version="1.0" encoding="utf-8"?>
-<b:Sources xmlns:b="http://schemas.openxmlformats.org/officeDocument/2006/bibliography" xmlns="http://schemas.openxmlformats.org/officeDocument/2006/bibliography" SelectedStyle="\APASixthEditionOfficeOnline.xsl" StyleName="APA" Version="6"/>
+<file path=customXml/itemProps1.xml><?xml version="1.0" encoding="utf-8"?>
+<ds:datastoreItem xmlns:ds="http://schemas.openxmlformats.org/officeDocument/2006/customXml" ds:itemID="{AF4A2CF0-C5FE-4FD9-BE12-0E01D583378A}">
+  <ds:schemaRefs>
+    <ds:schemaRef ds:uri="http://schemas.microsoft.com/office/2006/metadata/properties"/>
+    <ds:schemaRef ds:uri="http://schemas.microsoft.com/office/infopath/2007/PartnerControls"/>
+    <ds:schemaRef ds:uri="0990cc31-2549-4d11-9a1d-81a2497ba10f"/>
+  </ds:schemaRefs>
+</ds:datastoreItem>
 </file>
 
-<file path=customXml/item3.xml><?xml version="1.0" encoding="utf-8"?>
-<?mso-contentType ?>
-<FormTemplates xmlns="http://schemas.microsoft.com/sharepoint/v3/contenttype/forms">
-  <Display>DocumentLibraryForm</Display>
-  <Edit>DocumentLibraryForm</Edit>
-  <New>DocumentLibraryForm</New>
-</FormTemplates>
+<file path=customXml/itemProps2.xml><?xml version="1.0" encoding="utf-8"?>
+<ds:datastoreItem xmlns:ds="http://schemas.openxmlformats.org/officeDocument/2006/customXml" ds:itemID="{52F114CC-3401-4E38-8133-090E81198442}">
+  <ds:schemaRefs>
+    <ds:schemaRef ds:uri="http://schemas.microsoft.com/sharepoint/v3/contenttype/forms"/>
+  </ds:schemaRefs>
+</ds:datastoreItem>
 </file>
 
-<file path=customXml/item4.xml><?xml version="1.0" encoding="utf-8"?>
-<p:properties xmlns:p="http://schemas.microsoft.com/office/2006/metadata/properties" xmlns:xsi="http://www.w3.org/2001/XMLSchema-instance" xmlns:pc="http://schemas.microsoft.com/office/infopath/2007/PartnerControls">
-  <documentManagement>
-    <_activity xmlns="0990cc31-2549-4d11-9a1d-81a2497ba10f" xsi:nil="true"/>
-  </documentManagement>
-</p:properties>
+<file path=customXml/itemProps3.xml><?xml version="1.0" encoding="utf-8"?>
+<ds:datastoreItem xmlns:ds="http://schemas.openxmlformats.org/officeDocument/2006/customXml" ds:itemID="{E674E3C1-A2D2-4737-AFCC-9BD44E7FA5A3}">
+  <ds:schemaRefs>
+    <ds:schemaRef ds:uri="http://schemas.openxmlformats.org/officeDocument/2006/bibliography"/>
+  </ds:schemaRefs>
+</ds:datastoreItem>
 </file>
 
-<file path=customXml/itemProps1.xml><?xml version="1.0" encoding="utf-8"?>
+<file path=customXml/itemProps4.xml><?xml version="1.0" encoding="utf-8"?>
 <ds:datastoreItem xmlns:ds="http://schemas.openxmlformats.org/officeDocument/2006/customXml" ds:itemID="{22166638-F135-40CD-B49E-251AECE2AA67}">
   <ds:schemaRefs>
     <ds:schemaRef ds:uri="http://schemas.microsoft.com/office/2006/metadata/contentType"/>
@@ -18172,30 +18265,4 @@
     <ds:schemaRef ds:uri="http://schemas.microsoft.com/internal/obd"/>
   </ds:schemaRefs>
 </ds:datastoreItem>
-</file>
-
-<file path=customXml/itemProps2.xml><?xml version="1.0" encoding="utf-8"?>
-<ds:datastoreItem xmlns:ds="http://schemas.openxmlformats.org/officeDocument/2006/customXml" ds:itemID="{E674E3C1-A2D2-4737-AFCC-9BD44E7FA5A3}">
-  <ds:schemaRefs>
-    <ds:schemaRef ds:uri="http://schemas.openxmlformats.org/officeDocument/2006/bibliography"/>
-  </ds:schemaRefs>
-</ds:datastoreItem>
-</file>
-
-<file path=customXml/itemProps3.xml><?xml version="1.0" encoding="utf-8"?>
-<ds:datastoreItem xmlns:ds="http://schemas.openxmlformats.org/officeDocument/2006/customXml" ds:itemID="{52F114CC-3401-4E38-8133-090E81198442}">
-  <ds:schemaRefs>
-    <ds:schemaRef ds:uri="http://schemas.microsoft.com/sharepoint/v3/contenttype/forms"/>
-  </ds:schemaRefs>
-</ds:datastoreItem>
-</file>
-
-<file path=customXml/itemProps4.xml><?xml version="1.0" encoding="utf-8"?>
-<ds:datastoreItem xmlns:ds="http://schemas.openxmlformats.org/officeDocument/2006/customXml" ds:itemID="{AF4A2CF0-C5FE-4FD9-BE12-0E01D583378A}">
-  <ds:schemaRefs>
-    <ds:schemaRef ds:uri="http://schemas.microsoft.com/office/2006/metadata/properties"/>
-    <ds:schemaRef ds:uri="http://schemas.microsoft.com/office/infopath/2007/PartnerControls"/>
-    <ds:schemaRef ds:uri="0990cc31-2549-4d11-9a1d-81a2497ba10f"/>
-  </ds:schemaRefs>
-</ds:datastoreItem>
 </file>
</xml_diff>